<commit_message>
zavrsio business process viewpoint
</commit_message>
<xml_diff>
--- a/opis-viewpointa-za-video.docx
+++ b/opis-viewpointa-za-video.docx
@@ -41,7 +41,39 @@
         <w:t>Nakon procesa kreiranja narudžbe stvara se poslovni objekt narudžbe.</w:t>
       </w:r>
     </w:p>
-    <w:p/>
+    <w:p>
+      <w:pPr>
+        <w:pStyle w:val="Heading2"/>
+      </w:pPr>
+      <w:r>
+        <w:t>BusinessProcessViewPoint</w:t>
+      </w:r>
+    </w:p>
+    <w:p>
+      <w:r>
+        <w:t>U business process viewpointu može se vidjeti da u zahtjevu za narudžbu prozivoda klijent odabire vrstu proizvoda, odabir vremena dostave, odabir mjesta dostave te se nakon dostave tih podataka odobrava narudžba.</w:t>
+      </w:r>
+    </w:p>
+    <w:p>
+      <w:r>
+        <w:t>Sav taj proces realizira odabir prozvoda.</w:t>
+      </w:r>
+    </w:p>
+    <w:p>
+      <w:r>
+        <w:t>Ako klijent želi promjeniti detalje narudžbe, onda daje zahtjev za promjenu detalja narudžbe. Zahtjev promjene se preko procesa pregleda zahtjeva pregledava te se postepeno vrši promjena vrste proizvoda, vremena dostave te mjesta dostave.</w:t>
+      </w:r>
+    </w:p>
+    <w:p>
+      <w:r>
+        <w:t>Sav taj proces realizira promjena detalja narudžbe.</w:t>
+      </w:r>
+    </w:p>
+    <w:p>
+      <w:r>
+        <w:t>Ako klijent želi otkazat narudžbu, to se odvija preko procesa obrade otkaza narudžbe te to realizira usluga otkaza narudžbe.</w:t>
+      </w:r>
+    </w:p>
     <w:sectPr>
       <w:pgSz w:w="12240" w:h="15840"/>
       <w:pgMar w:top="1440" w:right="1440" w:bottom="1440" w:left="1440" w:header="708" w:footer="708" w:gutter="0"/>

</xml_diff>

<commit_message>
treci viewpoint gotov kao i njegov opis
</commit_message>
<xml_diff>
--- a/opis-viewpointa-za-video.docx
+++ b/opis-viewpointa-za-video.docx
@@ -72,6 +72,39 @@
     <w:p>
       <w:r>
         <w:t>Ako klijent želi otkazat narudžbu, to se odvija preko procesa obrade otkaza narudžbe te to realizira usluga otkaza narudžbe.</w:t>
+      </w:r>
+    </w:p>
+    <w:p>
+      <w:pPr>
+        <w:pStyle w:val="Heading2"/>
+      </w:pPr>
+      <w:r>
+        <w:t>ProductViewpoint</w:t>
+      </w:r>
+    </w:p>
+    <w:p>
+      <w:r>
+        <w:t>U product viewpointu možemo vidjeti kako se proizvod kreće iza kulise.</w:t>
+      </w:r>
+    </w:p>
+    <w:p>
+      <w:r>
+        <w:t>Za svaku narudžbu na raspolaganju stoji služba za korisnike te logistički odjel koji se brine oko dovoza hrane iz centralne kuhinje, dovoz proizvoda kupljenih od OPG-ova te posljednje i najbitnije dostave same narudžbe klijentu.</w:t>
+      </w:r>
+    </w:p>
+    <w:p>
+      <w:r>
+        <w:t>Služba za korisnike nam stoji na raspolaganju za pritužbe, pomoć pri naručivanju proizvoda, probleme se narudžbom te bilo kakve druge upite.</w:t>
+      </w:r>
+    </w:p>
+    <w:p>
+      <w:r>
+        <w:t>Te na kraju imamo i poslovnu ulogu mnogobrojnih OPG-ova koji su bili spomenuti u logističkom odjelu, koji prodaju proizvode našoj tvrtci.</w:t>
+      </w:r>
+    </w:p>
+    <w:p>
+      <w:r>
+        <w:t>Također imamo i ugovor koji tvrtku veže za dostavljanje narudžbe kupcu.</w:t>
       </w:r>
     </w:p>
     <w:sectPr>

</xml_diff>